<commit_message>
Fixed the SystemUI crashing repeatedly after a reboot.
</commit_message>
<xml_diff>
--- a/change-log/change-log.docx
+++ b/change-log/change-log.docx
@@ -188,7 +188,23 @@
           <w:sz w:val="28"/>
           <w:szCs w:val="28"/>
         </w:rPr>
-        <w:t>August 18, 2019 hummingbird: Fix the system crashing.</w:t>
+        <w:t>August 18, 2019 hummingbird: Fix</w:t>
+      </w:r>
+      <w:r>
+        <w:rPr>
+          <w:b/>
+          <w:sz w:val="28"/>
+          <w:szCs w:val="28"/>
+        </w:rPr>
+        <w:t>ed</w:t>
+      </w:r>
+      <w:r>
+        <w:rPr>
+          <w:b/>
+          <w:sz w:val="28"/>
+          <w:szCs w:val="28"/>
+        </w:rPr>
+        <w:t xml:space="preserve"> the system crashing.</w:t>
       </w:r>
     </w:p>
     <w:p>
@@ -207,7 +223,23 @@
           <w:szCs w:val="28"/>
         </w:rPr>
         <w:tab/>
-        <w:t>August 18, 2019 ovation: Fix the system crashing.</w:t>
+        <w:t>August 18, 2019 ovation: Fix</w:t>
+      </w:r>
+      <w:r>
+        <w:rPr>
+          <w:b/>
+          <w:sz w:val="28"/>
+          <w:szCs w:val="28"/>
+        </w:rPr>
+        <w:t>ed</w:t>
+      </w:r>
+      <w:r>
+        <w:rPr>
+          <w:b/>
+          <w:sz w:val="28"/>
+          <w:szCs w:val="28"/>
+        </w:rPr>
+        <w:t xml:space="preserve"> the system crashing.</w:t>
       </w:r>
     </w:p>
     <w:p>
@@ -285,6 +317,66 @@
         </w:rPr>
         <w:t>October 5, 2019 hummingbird: Security patch updated.</w:t>
       </w:r>
+    </w:p>
+    <w:p>
+      <w:pPr>
+        <w:pStyle w:val="normal0"/>
+        <w:ind w:left="720"/>
+        <w:rPr>
+          <w:b/>
+          <w:sz w:val="28"/>
+          <w:szCs w:val="28"/>
+        </w:rPr>
+      </w:pPr>
+      <w:r>
+        <w:rPr>
+          <w:b/>
+          <w:sz w:val="28"/>
+          <w:szCs w:val="28"/>
+        </w:rPr>
+        <w:t>October 5, 2019 hummingbird: Fixed the SystemUI crashing      repeatedly after a reboot.</w:t>
+      </w:r>
+    </w:p>
+    <w:p>
+      <w:pPr>
+        <w:pStyle w:val="normal0"/>
+        <w:ind w:left="720"/>
+        <w:rPr>
+          <w:b/>
+          <w:sz w:val="28"/>
+          <w:szCs w:val="28"/>
+        </w:rPr>
+      </w:pPr>
+      <w:r>
+        <w:rPr>
+          <w:b/>
+          <w:sz w:val="28"/>
+          <w:szCs w:val="28"/>
+        </w:rPr>
+        <w:t>October 5, 2019 ovation: Fixed the SystemUI crashing      repeatedly after a reboot.</w:t>
+      </w:r>
+    </w:p>
+    <w:p>
+      <w:pPr>
+        <w:pStyle w:val="normal0"/>
+        <w:ind w:left="720"/>
+        <w:rPr>
+          <w:b/>
+          <w:sz w:val="28"/>
+          <w:szCs w:val="28"/>
+        </w:rPr>
+      </w:pPr>
+    </w:p>
+    <w:p>
+      <w:pPr>
+        <w:pStyle w:val="normal0"/>
+        <w:ind w:firstLine="720"/>
+        <w:rPr>
+          <w:b/>
+          <w:sz w:val="28"/>
+          <w:szCs w:val="28"/>
+        </w:rPr>
+      </w:pPr>
     </w:p>
     <w:p>
       <w:pPr>

</xml_diff>

<commit_message>
GT-N8013 support is finally here.
</commit_message>
<xml_diff>
--- a/change-log/change-log.docx
+++ b/change-log/change-log.docx
@@ -354,6 +354,25 @@
           <w:szCs w:val="28"/>
         </w:rPr>
         <w:t>October 5, 2019 ovation: Fixed the SystemUI crashing      repeatedly after a reboot.</w:t>
+      </w:r>
+    </w:p>
+    <w:p>
+      <w:pPr>
+        <w:pStyle w:val="normal0"/>
+        <w:ind w:left="720"/>
+        <w:rPr>
+          <w:b/>
+          <w:sz w:val="28"/>
+          <w:szCs w:val="28"/>
+        </w:rPr>
+      </w:pPr>
+      <w:r>
+        <w:rPr>
+          <w:b/>
+          <w:sz w:val="28"/>
+          <w:szCs w:val="28"/>
+        </w:rPr>
+        <w:t>October 26, 2019 n8013: First build.</w:t>
       </w:r>
     </w:p>
     <w:p>

</xml_diff>